<commit_message>
Finished to develop and test ClientREST
</commit_message>
<xml_diff>
--- a/geolocate-doc/specs/rest.docx
+++ b/geolocate-doc/specs/rest.docx
@@ -174,7 +174,15 @@
           <w:szCs w:val="28"/>
           <w:lang w:val="en-US"/>
         </w:rPr>
-        <w:t xml:space="preserve"> Method: parameter ‘start’ indicates the starting location number</w:t>
+        <w:t xml:space="preserve"> parameter ‘start’</w:t>
+      </w:r>
+      <w:r>
+        <w:rPr>
+          <w:sz w:val="28"/>
+          <w:szCs w:val="28"/>
+          <w:lang w:val="en-US"/>
+        </w:rPr>
+        <w:t xml:space="preserve"> (if not present is like ‘start’ =</w:t>
       </w:r>
       <w:r>
         <w:rPr>
@@ -184,6 +192,30 @@
         </w:rPr>
         <w:t xml:space="preserve"> </w:t>
       </w:r>
+      <w:r>
+        <w:rPr>
+          <w:sz w:val="28"/>
+          <w:szCs w:val="28"/>
+          <w:lang w:val="en-US"/>
+        </w:rPr>
+        <w:t xml:space="preserve">0) </w:t>
+      </w:r>
+      <w:r>
+        <w:rPr>
+          <w:sz w:val="28"/>
+          <w:szCs w:val="28"/>
+          <w:lang w:val="en-US"/>
+        </w:rPr>
+        <w:t>indicates the starting location number</w:t>
+      </w:r>
+      <w:r>
+        <w:rPr>
+          <w:sz w:val="28"/>
+          <w:szCs w:val="28"/>
+          <w:lang w:val="en-US"/>
+        </w:rPr>
+        <w:t xml:space="preserve"> </w:t>
+      </w:r>
     </w:p>
     <w:p>
       <w:pPr>
@@ -217,7 +249,7 @@
           <w:szCs w:val="28"/>
           <w:lang w:val="en-US"/>
         </w:rPr>
-        <w:t xml:space="preserve"> JSON object that contains </w:t>
+        <w:t xml:space="preserve"> JSON object that contains</w:t>
       </w:r>
     </w:p>
     <w:p>
@@ -682,7 +714,17 @@
           <w:szCs w:val="28"/>
           <w:lang w:val="en-US"/>
         </w:rPr>
-        <w:t xml:space="preserve"> method the list of available addresses it has the same behavior as the locations method.</w:t>
+        <w:t xml:space="preserve"> method the list of available addresses it has the same behavior as the location</w:t>
+      </w:r>
+      <w:bookmarkStart w:id="0" w:name="_GoBack"/>
+      <w:bookmarkEnd w:id="0"/>
+      <w:r>
+        <w:rPr>
+          <w:sz w:val="28"/>
+          <w:szCs w:val="28"/>
+          <w:lang w:val="en-US"/>
+        </w:rPr>
+        <w:t>s method.</w:t>
       </w:r>
     </w:p>
     <w:p>
@@ -890,8 +932,6 @@
           <w:lang w:val="en-US"/>
         </w:rPr>
       </w:pPr>
-      <w:bookmarkStart w:id="0" w:name="_GoBack"/>
-      <w:bookmarkEnd w:id="0"/>
       <w:r>
         <w:rPr>
           <w:rFonts w:ascii="Prestige Elite Std" w:hAnsi="Prestige Elite Std"/>
@@ -1098,6 +1138,15 @@
     <w:p>
       <w:pPr>
         <w:rPr>
+          <w:sz w:val="28"/>
+          <w:szCs w:val="28"/>
+          <w:lang w:val="en-US"/>
+        </w:rPr>
+      </w:pPr>
+    </w:p>
+    <w:p>
+      <w:pPr>
+        <w:rPr>
           <w:rFonts w:ascii="Prestige Elite Std" w:hAnsi="Prestige Elite Std"/>
           <w:sz w:val="28"/>
           <w:szCs w:val="28"/>
@@ -1212,15 +1261,6 @@
         </w:rPr>
         <w:t>GET method has the same behavior as the locations method.</w:t>
       </w:r>
-    </w:p>
-    <w:p>
-      <w:pPr>
-        <w:rPr>
-          <w:sz w:val="28"/>
-          <w:szCs w:val="28"/>
-          <w:lang w:val="en-US"/>
-        </w:rPr>
-      </w:pPr>
     </w:p>
     <w:p>
       <w:pPr>

</xml_diff>